<commit_message>
Preping the repo for Unity project and adding gitignore
</commit_message>
<xml_diff>
--- a/LDJAM 37.docx
+++ b/LDJAM 37.docx
@@ -20,8 +20,6 @@
       <w:r>
         <w:t xml:space="preserve"> document. </w:t>
       </w:r>
-      <w:bookmarkStart w:id="0" w:name="_GoBack"/>
-      <w:bookmarkEnd w:id="0"/>
     </w:p>
     <w:p>
       <w:pPr>
@@ -195,8 +193,54 @@
         <w:rPr>
           <w:lang w:val="en-US"/>
         </w:rPr>
-        <w:t>Work on game design before working on design</w:t>
-      </w:r>
+        <w:t xml:space="preserve">Work on game design before working on </w:t>
+      </w:r>
+      <w:r>
+        <w:rPr>
+          <w:lang w:val="en-US"/>
+        </w:rPr>
+        <w:t>“</w:t>
+      </w:r>
+      <w:r>
+        <w:rPr>
+          <w:lang w:val="en-US"/>
+        </w:rPr>
+        <w:t>design</w:t>
+      </w:r>
+      <w:r>
+        <w:rPr>
+          <w:lang w:val="en-US"/>
+        </w:rPr>
+        <w:t xml:space="preserve">” (you’re a programmer, not an artist, </w:t>
+      </w:r>
+      <w:proofErr w:type="gramStart"/>
+      <w:r>
+        <w:rPr>
+          <w:lang w:val="en-US"/>
+        </w:rPr>
+        <w:t>you</w:t>
+      </w:r>
+      <w:proofErr w:type="gramEnd"/>
+      <w:r>
+        <w:rPr>
+          <w:lang w:val="en-US"/>
+        </w:rPr>
+        <w:t xml:space="preserve"> dumbass)</w:t>
+      </w:r>
+    </w:p>
+    <w:p>
+      <w:pPr>
+        <w:pStyle w:val="Paragraphedeliste"/>
+        <w:numPr>
+          <w:ilvl w:val="0"/>
+          <w:numId w:val="1"/>
+        </w:numPr>
+        <w:rPr>
+          <w:lang w:val="en-US"/>
+        </w:rPr>
+      </w:pPr>
+      <w:bookmarkStart w:id="0" w:name="_GoBack"/>
+      <w:bookmarkEnd w:id="0"/>
     </w:p>
     <w:p>
       <w:pPr>
@@ -1102,7 +1146,7 @@
 </file>
 
 <file path=customXml/itemProps1.xml><?xml version="1.0" encoding="utf-8"?>
-<ds:datastoreItem xmlns:ds="http://schemas.openxmlformats.org/officeDocument/2006/customXml" ds:itemID="{A4B95313-F41C-45B2-91FE-5772A4846E96}">
+<ds:datastoreItem xmlns:ds="http://schemas.openxmlformats.org/officeDocument/2006/customXml" ds:itemID="{32463444-184D-4980-9EAF-D801F48F86AD}">
   <ds:schemaRefs>
     <ds:schemaRef ds:uri="http://schemas.openxmlformats.org/officeDocument/2006/bibliography"/>
   </ds:schemaRefs>

</xml_diff>

<commit_message>
tested how to move objects on 0G
</commit_message>
<xml_diff>
--- a/LDJAM 37.docx
+++ b/LDJAM 37.docx
@@ -10,38 +10,20 @@
         <w:t>LDJAM 37 </w:t>
       </w:r>
       <w:r>
-        <w:t>@</w:t>
-      </w:r>
-      <w:proofErr w:type="spellStart"/>
-      <w:r>
-        <w:t>Ybalrid</w:t>
-      </w:r>
-      <w:proofErr w:type="spellEnd"/>
-      <w:r>
-        <w:t xml:space="preserve"> document. </w:t>
+        <w:t xml:space="preserve">@Ybalrid document. </w:t>
       </w:r>
     </w:p>
     <w:p>
       <w:pPr>
         <w:pStyle w:val="Sous-titre"/>
       </w:pPr>
-      <w:proofErr w:type="spellStart"/>
-      <w:r>
-        <w:t>Theme</w:t>
-      </w:r>
-      <w:proofErr w:type="spellEnd"/>
-      <w:r>
-        <w:t> :  One Room</w:t>
-      </w:r>
-    </w:p>
-    <w:p>
-      <w:proofErr w:type="spellStart"/>
-      <w:r>
-        <w:t>Ideas</w:t>
-      </w:r>
-      <w:proofErr w:type="spellEnd"/>
-      <w:r>
-        <w:t xml:space="preserve"> : </w:t>
+      <w:r>
+        <w:t>Theme :  One Room</w:t>
+      </w:r>
+    </w:p>
+    <w:p>
+      <w:r>
+        <w:t xml:space="preserve">Ideas : </w:t>
       </w:r>
     </w:p>
     <w:p>
@@ -118,129 +100,298 @@
     </w:p>
     <w:p>
       <w:pPr>
-        <w:rPr>
-          <w:lang w:val="en-US"/>
-        </w:rPr>
-      </w:pPr>
-      <w:r>
-        <w:rPr>
-          <w:lang w:val="en-US"/>
-        </w:rPr>
-        <w:t>Design considerations:</w:t>
-      </w:r>
-    </w:p>
-    <w:p>
-      <w:pPr>
-        <w:pStyle w:val="Paragraphedeliste"/>
-        <w:numPr>
-          <w:ilvl w:val="0"/>
-          <w:numId w:val="1"/>
-        </w:numPr>
-        <w:rPr>
-          <w:lang w:val="en-US"/>
-        </w:rPr>
-      </w:pPr>
-      <w:r>
-        <w:rPr>
-          <w:lang w:val="en-US"/>
-        </w:rPr>
-        <w:t>Made with unity to save time (Learned from my first LD: do not spend half of your 48 hours writing “engine code”)</w:t>
-      </w:r>
-    </w:p>
-    <w:p>
-      <w:pPr>
-        <w:pStyle w:val="Paragraphedeliste"/>
-        <w:numPr>
-          <w:ilvl w:val="0"/>
-          <w:numId w:val="1"/>
-        </w:numPr>
-        <w:rPr>
-          <w:lang w:val="en-US"/>
-        </w:rPr>
-      </w:pPr>
-      <w:r>
-        <w:rPr>
-          <w:lang w:val="en-US"/>
-        </w:rPr>
-        <w:t>1</w:t>
-      </w:r>
-      <w:r>
-        <w:rPr>
-          <w:vertAlign w:val="superscript"/>
-          <w:lang w:val="en-US"/>
-        </w:rPr>
-        <w:t>st</w:t>
-      </w:r>
-      <w:r>
-        <w:rPr>
-          <w:lang w:val="en-US"/>
-        </w:rPr>
-        <w:t xml:space="preserve"> person 3D game (I can model, but I can’t, for the life of me, draw well)</w:t>
-      </w:r>
-    </w:p>
-    <w:p>
-      <w:pPr>
-        <w:pStyle w:val="Paragraphedeliste"/>
-        <w:numPr>
-          <w:ilvl w:val="0"/>
-          <w:numId w:val="1"/>
-        </w:numPr>
-        <w:rPr>
-          <w:lang w:val="en-US"/>
-        </w:rPr>
-      </w:pPr>
-      <w:r>
-        <w:rPr>
-          <w:lang w:val="en-US"/>
-        </w:rPr>
-        <w:t xml:space="preserve">Work on game design before working on </w:t>
-      </w:r>
-      <w:r>
-        <w:rPr>
-          <w:lang w:val="en-US"/>
-        </w:rPr>
-        <w:t>“</w:t>
-      </w:r>
-      <w:r>
-        <w:rPr>
-          <w:lang w:val="en-US"/>
-        </w:rPr>
-        <w:t>design</w:t>
-      </w:r>
-      <w:r>
-        <w:rPr>
-          <w:lang w:val="en-US"/>
-        </w:rPr>
-        <w:t xml:space="preserve">” (you’re a programmer, not an artist, </w:t>
-      </w:r>
-      <w:proofErr w:type="gramStart"/>
-      <w:r>
-        <w:rPr>
-          <w:lang w:val="en-US"/>
-        </w:rPr>
-        <w:t>you</w:t>
-      </w:r>
-      <w:proofErr w:type="gramEnd"/>
-      <w:r>
-        <w:rPr>
-          <w:lang w:val="en-US"/>
-        </w:rPr>
-        <w:t xml:space="preserve"> dumbass)</w:t>
-      </w:r>
-    </w:p>
-    <w:p>
-      <w:pPr>
-        <w:pStyle w:val="Paragraphedeliste"/>
-        <w:numPr>
-          <w:ilvl w:val="0"/>
-          <w:numId w:val="1"/>
-        </w:numPr>
-        <w:rPr>
-          <w:lang w:val="en-US"/>
-        </w:rPr>
-      </w:pPr>
+        <w:pStyle w:val="Paragraphedeliste"/>
+        <w:numPr>
+          <w:ilvl w:val="0"/>
+          <w:numId w:val="1"/>
+        </w:numPr>
+        <w:rPr>
+          <w:lang w:val="en-US"/>
+        </w:rPr>
+      </w:pPr>
+      <w:r>
+        <w:rPr>
+          <w:lang w:val="en-US"/>
+        </w:rPr>
+        <w:t>Player’s character has to escape some place. Stuff can kill him if he doesn’t react fast enough</w:t>
+      </w:r>
+    </w:p>
+    <w:p>
+      <w:pPr>
+        <w:pStyle w:val="Paragraphedeliste"/>
+        <w:numPr>
+          <w:ilvl w:val="0"/>
+          <w:numId w:val="1"/>
+        </w:numPr>
+        <w:rPr>
+          <w:lang w:val="en-US"/>
+        </w:rPr>
+      </w:pPr>
+      <w:r>
+        <w:rPr>
+          <w:lang w:val="en-US"/>
+        </w:rPr>
+        <w:t>The spaceship computer is your enemy (kinda like HAL9000</w:t>
+      </w:r>
+      <w:r>
+        <w:rPr>
+          <w:lang w:val="en-US"/>
+        </w:rPr>
+        <w:t xml:space="preserve"> or GlaDOS</w:t>
+      </w:r>
+      <w:r>
+        <w:rPr>
+          <w:lang w:val="en-US"/>
+        </w:rPr>
+        <w:t>)</w:t>
+      </w:r>
+    </w:p>
+    <w:p>
+      <w:pPr>
+        <w:pStyle w:val="Paragraphedeliste"/>
+        <w:numPr>
+          <w:ilvl w:val="0"/>
+          <w:numId w:val="1"/>
+        </w:numPr>
+        <w:rPr>
+          <w:lang w:val="en-US"/>
+        </w:rPr>
+      </w:pPr>
+      <w:r>
+        <w:rPr>
+          <w:lang w:val="en-US"/>
+        </w:rPr>
+        <w:t>At some point you’ll have to unplug the computer, 2001 style</w:t>
+      </w:r>
+    </w:p>
+    <w:p>
+      <w:pPr>
+        <w:pStyle w:val="Paragraphedeliste"/>
+        <w:numPr>
+          <w:ilvl w:val="0"/>
+          <w:numId w:val="1"/>
+        </w:numPr>
+        <w:rPr>
+          <w:lang w:val="en-US"/>
+        </w:rPr>
+      </w:pPr>
+      <w:r>
+        <w:rPr>
+          <w:lang w:val="en-US"/>
+        </w:rPr>
+        <w:t>You’re in weightlessness</w:t>
+      </w:r>
+      <w:r>
+        <w:rPr>
+          <w:lang w:val="en-US"/>
+        </w:rPr>
+        <w:t>, because space, unless the spaceship is moving (Think about Einstein’s elevator thought experiment).</w:t>
+      </w:r>
+      <w:r>
+        <w:rPr>
+          <w:lang w:val="en-US"/>
+        </w:rPr>
+        <w:t xml:space="preserve"> </w:t>
+      </w:r>
+    </w:p>
+    <w:p>
+      <w:pPr>
+        <w:pStyle w:val="Paragraphedeliste"/>
+        <w:numPr>
+          <w:ilvl w:val="0"/>
+          <w:numId w:val="1"/>
+        </w:numPr>
+        <w:rPr>
+          <w:strike/>
+          <w:lang w:val="en-US"/>
+        </w:rPr>
+      </w:pPr>
+      <w:r>
+        <w:rPr>
+          <w:strike/>
+          <w:color w:val="FF0000"/>
+          <w:lang w:val="en-US"/>
+        </w:rPr>
+        <w:t>Have to look how to change the gravity vector of Unity’s physics (0, 0, 0) if it’s not accelerating, or –shipAcceleration if it is!</w:t>
+      </w:r>
+      <w:r>
+        <w:rPr>
+          <w:strike/>
+          <w:color w:val="FF0000"/>
+          <w:lang w:val="en-US"/>
+        </w:rPr>
+        <w:t xml:space="preserve"> </w:t>
+      </w:r>
+      <w:r>
+        <w:rPr>
+          <w:color w:val="70AD47" w:themeColor="accent6"/>
+          <w:lang w:val="en-US"/>
+        </w:rPr>
+        <w:t>DONE</w:t>
+      </w:r>
       <w:bookmarkStart w:id="0" w:name="_GoBack"/>
       <w:bookmarkEnd w:id="0"/>
+    </w:p>
+    <w:p>
+      <w:pPr>
+        <w:pStyle w:val="Paragraphedeliste"/>
+        <w:numPr>
+          <w:ilvl w:val="0"/>
+          <w:numId w:val="1"/>
+        </w:numPr>
+        <w:rPr>
+          <w:lang w:val="en-US"/>
+        </w:rPr>
+      </w:pPr>
+      <w:r>
+        <w:rPr>
+          <w:lang w:val="en-US"/>
+        </w:rPr>
+        <w:t>No need of an inventory system. Stuff can just float where you left them</w:t>
+      </w:r>
+    </w:p>
+    <w:p>
+      <w:pPr>
+        <w:pStyle w:val="Paragraphedeliste"/>
+        <w:numPr>
+          <w:ilvl w:val="0"/>
+          <w:numId w:val="1"/>
+        </w:numPr>
+        <w:rPr>
+          <w:lang w:val="en-US"/>
+        </w:rPr>
+      </w:pPr>
+    </w:p>
+    <w:p>
+      <w:pPr>
+        <w:pStyle w:val="Paragraphedeliste"/>
+        <w:rPr>
+          <w:lang w:val="en-US"/>
+        </w:rPr>
+      </w:pPr>
+    </w:p>
+    <w:p>
+      <w:pPr>
+        <w:rPr>
+          <w:lang w:val="en-US"/>
+        </w:rPr>
+      </w:pPr>
+      <w:r>
+        <w:rPr>
+          <w:lang w:val="en-US"/>
+        </w:rPr>
+        <w:t>Design considerations:</w:t>
+      </w:r>
+    </w:p>
+    <w:p>
+      <w:pPr>
+        <w:pStyle w:val="Paragraphedeliste"/>
+        <w:numPr>
+          <w:ilvl w:val="0"/>
+          <w:numId w:val="1"/>
+        </w:numPr>
+        <w:rPr>
+          <w:lang w:val="en-US"/>
+        </w:rPr>
+      </w:pPr>
+      <w:r>
+        <w:rPr>
+          <w:lang w:val="en-US"/>
+        </w:rPr>
+        <w:t>Made with unity to save time (Learned from my first LD: do not spend half of your 48 hours writing “engine code”)</w:t>
+      </w:r>
+    </w:p>
+    <w:p>
+      <w:pPr>
+        <w:pStyle w:val="Paragraphedeliste"/>
+        <w:numPr>
+          <w:ilvl w:val="0"/>
+          <w:numId w:val="1"/>
+        </w:numPr>
+        <w:rPr>
+          <w:lang w:val="en-US"/>
+        </w:rPr>
+      </w:pPr>
+      <w:r>
+        <w:rPr>
+          <w:lang w:val="en-US"/>
+        </w:rPr>
+        <w:t>1</w:t>
+      </w:r>
+      <w:r>
+        <w:rPr>
+          <w:vertAlign w:val="superscript"/>
+          <w:lang w:val="en-US"/>
+        </w:rPr>
+        <w:t>st</w:t>
+      </w:r>
+      <w:r>
+        <w:rPr>
+          <w:lang w:val="en-US"/>
+        </w:rPr>
+        <w:t xml:space="preserve"> person 3D game (I can model, but I can’t, for the life of me, draw well)</w:t>
+      </w:r>
+    </w:p>
+    <w:p>
+      <w:pPr>
+        <w:pStyle w:val="Paragraphedeliste"/>
+        <w:numPr>
+          <w:ilvl w:val="0"/>
+          <w:numId w:val="1"/>
+        </w:numPr>
+        <w:rPr>
+          <w:lang w:val="en-US"/>
+        </w:rPr>
+      </w:pPr>
+      <w:r>
+        <w:rPr>
+          <w:lang w:val="en-US"/>
+        </w:rPr>
+        <w:t xml:space="preserve">Work on game design before working on </w:t>
+      </w:r>
+      <w:r>
+        <w:rPr>
+          <w:lang w:val="en-US"/>
+        </w:rPr>
+        <w:t>“</w:t>
+      </w:r>
+      <w:r>
+        <w:rPr>
+          <w:lang w:val="en-US"/>
+        </w:rPr>
+        <w:t>design</w:t>
+      </w:r>
+      <w:r>
+        <w:rPr>
+          <w:lang w:val="en-US"/>
+        </w:rPr>
+        <w:t>” (you’re a programmer, not an artist, you dumbass)</w:t>
+      </w:r>
+    </w:p>
+    <w:p>
+      <w:pPr>
+        <w:pStyle w:val="Paragraphedeliste"/>
+        <w:numPr>
+          <w:ilvl w:val="0"/>
+          <w:numId w:val="1"/>
+        </w:numPr>
+        <w:rPr>
+          <w:lang w:val="en-US"/>
+        </w:rPr>
+      </w:pPr>
+      <w:r>
+        <w:rPr>
+          <w:lang w:val="en-US"/>
+        </w:rPr>
+        <w:t>May it VR “convertible” after the fact but not make a VR game right now, because most people will probably not be able to play your VR game</w:t>
+      </w:r>
+    </w:p>
+    <w:p>
+      <w:pPr>
+        <w:rPr>
+          <w:lang w:val="en-US"/>
+        </w:rPr>
+      </w:pPr>
     </w:p>
     <w:p>
       <w:pPr>
@@ -1146,7 +1297,7 @@
 </file>
 
 <file path=customXml/itemProps1.xml><?xml version="1.0" encoding="utf-8"?>
-<ds:datastoreItem xmlns:ds="http://schemas.openxmlformats.org/officeDocument/2006/customXml" ds:itemID="{32463444-184D-4980-9EAF-D801F48F86AD}">
+<ds:datastoreItem xmlns:ds="http://schemas.openxmlformats.org/officeDocument/2006/customXml" ds:itemID="{FED1942D-F567-47E4-85F1-97E56DF2C836}">
   <ds:schemaRefs>
     <ds:schemaRef ds:uri="http://schemas.openxmlformats.org/officeDocument/2006/bibliography"/>
   </ds:schemaRefs>

</xml_diff>

<commit_message>
fixed controlls and stab + added spacesuit body
</commit_message>
<xml_diff>
--- a/LDJAM 37.docx
+++ b/LDJAM 37.docx
@@ -229,176 +229,275 @@
         </w:rPr>
         <w:t>DONE</w:t>
       </w:r>
+    </w:p>
+    <w:p>
+      <w:pPr>
+        <w:pStyle w:val="Paragraphedeliste"/>
+        <w:numPr>
+          <w:ilvl w:val="0"/>
+          <w:numId w:val="1"/>
+        </w:numPr>
+        <w:rPr>
+          <w:lang w:val="en-US"/>
+        </w:rPr>
+      </w:pPr>
+      <w:r>
+        <w:rPr>
+          <w:lang w:val="en-US"/>
+        </w:rPr>
+        <w:t>No need of an inventory system. Stuff can just float where you left them</w:t>
+      </w:r>
+    </w:p>
+    <w:p>
+      <w:pPr>
+        <w:pStyle w:val="Paragraphedeliste"/>
+        <w:numPr>
+          <w:ilvl w:val="0"/>
+          <w:numId w:val="1"/>
+        </w:numPr>
+        <w:rPr>
+          <w:lang w:val="en-US"/>
+        </w:rPr>
+      </w:pPr>
+      <w:r>
+        <w:rPr>
+          <w:lang w:val="en-US"/>
+        </w:rPr>
+        <w:t xml:space="preserve">Talking computer? </w:t>
+      </w:r>
+    </w:p>
+    <w:p>
+      <w:pPr>
+        <w:pStyle w:val="Paragraphedeliste"/>
+        <w:rPr>
+          <w:lang w:val="en-US"/>
+        </w:rPr>
+      </w:pPr>
+    </w:p>
+    <w:p>
+      <w:pPr>
+        <w:rPr>
+          <w:lang w:val="en-US"/>
+        </w:rPr>
+      </w:pPr>
+      <w:r>
+        <w:rPr>
+          <w:lang w:val="en-US"/>
+        </w:rPr>
+        <w:t>Design considerations:</w:t>
+      </w:r>
+    </w:p>
+    <w:p>
+      <w:pPr>
+        <w:pStyle w:val="Paragraphedeliste"/>
+        <w:numPr>
+          <w:ilvl w:val="0"/>
+          <w:numId w:val="1"/>
+        </w:numPr>
+        <w:rPr>
+          <w:color w:val="70AD47" w:themeColor="accent6"/>
+          <w:lang w:val="en-US"/>
+        </w:rPr>
+      </w:pPr>
+      <w:r>
+        <w:rPr>
+          <w:color w:val="70AD47" w:themeColor="accent6"/>
+          <w:lang w:val="en-US"/>
+        </w:rPr>
+        <w:t>Made with unity to save time (Learned from my first LD: do not spend half of your 48 hours writing “engine code”)</w:t>
+      </w:r>
+    </w:p>
+    <w:p>
+      <w:pPr>
+        <w:pStyle w:val="Paragraphedeliste"/>
+        <w:numPr>
+          <w:ilvl w:val="0"/>
+          <w:numId w:val="1"/>
+        </w:numPr>
+        <w:rPr>
+          <w:lang w:val="en-US"/>
+        </w:rPr>
+      </w:pPr>
+      <w:r>
+        <w:rPr>
+          <w:lang w:val="en-US"/>
+        </w:rPr>
+        <w:t>1</w:t>
+      </w:r>
+      <w:r>
+        <w:rPr>
+          <w:vertAlign w:val="superscript"/>
+          <w:lang w:val="en-US"/>
+        </w:rPr>
+        <w:t>st</w:t>
+      </w:r>
+      <w:r>
+        <w:rPr>
+          <w:lang w:val="en-US"/>
+        </w:rPr>
+        <w:t xml:space="preserve"> person 3D game (I can model, but I can’t, for the life of me, draw well)</w:t>
+      </w:r>
+    </w:p>
+    <w:p>
+      <w:pPr>
+        <w:pStyle w:val="Paragraphedeliste"/>
+        <w:numPr>
+          <w:ilvl w:val="0"/>
+          <w:numId w:val="1"/>
+        </w:numPr>
+        <w:rPr>
+          <w:lang w:val="en-US"/>
+        </w:rPr>
+      </w:pPr>
+      <w:r>
+        <w:rPr>
+          <w:lang w:val="en-US"/>
+        </w:rPr>
+        <w:t xml:space="preserve">Work on game design before working on </w:t>
+      </w:r>
+      <w:r>
+        <w:rPr>
+          <w:lang w:val="en-US"/>
+        </w:rPr>
+        <w:t>“</w:t>
+      </w:r>
+      <w:r>
+        <w:rPr>
+          <w:lang w:val="en-US"/>
+        </w:rPr>
+        <w:t>design</w:t>
+      </w:r>
+      <w:r>
+        <w:rPr>
+          <w:lang w:val="en-US"/>
+        </w:rPr>
+        <w:t>” (you’re a programmer, not an artist, you dumbass)</w:t>
+      </w:r>
+    </w:p>
+    <w:p>
+      <w:pPr>
+        <w:pStyle w:val="Paragraphedeliste"/>
+        <w:numPr>
+          <w:ilvl w:val="0"/>
+          <w:numId w:val="1"/>
+        </w:numPr>
+        <w:rPr>
+          <w:lang w:val="en-US"/>
+        </w:rPr>
+      </w:pPr>
+      <w:r>
+        <w:rPr>
+          <w:lang w:val="en-US"/>
+        </w:rPr>
+        <w:t>May it VR “convertible” after the fact but not make a VR game right now, because most people will probably not be able to play your VR game</w:t>
+      </w:r>
+      <w:r>
+        <w:rPr>
+          <w:lang w:val="en-US"/>
+        </w:rPr>
+        <w:t xml:space="preserve"> </w:t>
+      </w:r>
+      <w:r>
+        <w:rPr>
+          <w:color w:val="70AD47" w:themeColor="accent6"/>
+          <w:lang w:val="en-US"/>
+        </w:rPr>
+        <w:t>put 1</w:t>
+      </w:r>
+      <w:r>
+        <w:rPr>
+          <w:color w:val="70AD47" w:themeColor="accent6"/>
+          <w:vertAlign w:val="superscript"/>
+          <w:lang w:val="en-US"/>
+        </w:rPr>
+        <w:t>st</w:t>
+      </w:r>
+      <w:r>
+        <w:rPr>
+          <w:color w:val="70AD47" w:themeColor="accent6"/>
+          <w:lang w:val="en-US"/>
+        </w:rPr>
+        <w:t xml:space="preserve"> person camera rig to the to-do list</w:t>
+      </w:r>
+    </w:p>
+    <w:p>
+      <w:pPr>
+        <w:pStyle w:val="Paragraphedeliste"/>
+        <w:numPr>
+          <w:ilvl w:val="0"/>
+          <w:numId w:val="1"/>
+        </w:numPr>
+        <w:rPr>
+          <w:lang w:val="en-US"/>
+        </w:rPr>
+      </w:pPr>
+    </w:p>
+    <w:p>
+      <w:pPr>
+        <w:rPr>
+          <w:lang w:val="en-US"/>
+        </w:rPr>
+      </w:pPr>
+    </w:p>
+    <w:p>
+      <w:pPr>
+        <w:rPr>
+          <w:lang w:val="en-US"/>
+        </w:rPr>
+      </w:pPr>
+      <w:r>
+        <w:rPr>
+          <w:lang w:val="en-US"/>
+        </w:rPr>
+        <w:t>Scenario:</w:t>
+      </w:r>
+    </w:p>
+    <w:p>
+      <w:pPr>
+        <w:rPr>
+          <w:lang w:val="en-US"/>
+        </w:rPr>
+      </w:pPr>
+      <w:r>
+        <w:rPr>
+          <w:lang w:val="en-US"/>
+        </w:rPr>
+        <w:t>You are locked inside your Spaceship bridge, you are alone. The ship computer has gone mad. The commands will not work. You need to find a way to de-activate the computer, to do a manual override of all systems’s security and and solve the situation.</w:t>
+      </w:r>
+    </w:p>
+    <w:p>
+      <w:pPr>
+        <w:rPr>
+          <w:lang w:val="en-US"/>
+        </w:rPr>
+      </w:pPr>
+      <w:r>
+        <w:rPr>
+          <w:lang w:val="en-US"/>
+        </w:rPr>
+        <w:t xml:space="preserve">You have a space suit, but you don’t have the helmet, and the computer cut the life support. You are really limited on time, and any errors will be fatal. </w:t>
+      </w:r>
+    </w:p>
+    <w:p>
+      <w:pPr>
+        <w:rPr>
+          <w:lang w:val="en-US"/>
+        </w:rPr>
+      </w:pPr>
+      <w:r>
+        <w:rPr>
+          <w:lang w:val="en-US"/>
+        </w:rPr>
+        <w:t>As an astronaut, you’ve learnt to keep your cool in the worst of situations. You should be able to save the day</w:t>
+      </w:r>
       <w:bookmarkStart w:id="0" w:name="_GoBack"/>
       <w:bookmarkEnd w:id="0"/>
-    </w:p>
-    <w:p>
-      <w:pPr>
-        <w:pStyle w:val="Paragraphedeliste"/>
-        <w:numPr>
-          <w:ilvl w:val="0"/>
-          <w:numId w:val="1"/>
-        </w:numPr>
-        <w:rPr>
-          <w:lang w:val="en-US"/>
-        </w:rPr>
-      </w:pPr>
-      <w:r>
-        <w:rPr>
-          <w:lang w:val="en-US"/>
-        </w:rPr>
-        <w:t>No need of an inventory system. Stuff can just float where you left them</w:t>
-      </w:r>
-    </w:p>
-    <w:p>
-      <w:pPr>
-        <w:pStyle w:val="Paragraphedeliste"/>
-        <w:numPr>
-          <w:ilvl w:val="0"/>
-          <w:numId w:val="1"/>
-        </w:numPr>
-        <w:rPr>
-          <w:lang w:val="en-US"/>
-        </w:rPr>
-      </w:pPr>
-    </w:p>
-    <w:p>
-      <w:pPr>
-        <w:pStyle w:val="Paragraphedeliste"/>
-        <w:rPr>
-          <w:lang w:val="en-US"/>
-        </w:rPr>
-      </w:pPr>
-    </w:p>
-    <w:p>
-      <w:pPr>
-        <w:rPr>
-          <w:lang w:val="en-US"/>
-        </w:rPr>
-      </w:pPr>
-      <w:r>
-        <w:rPr>
-          <w:lang w:val="en-US"/>
-        </w:rPr>
-        <w:t>Design considerations:</w:t>
-      </w:r>
-    </w:p>
-    <w:p>
-      <w:pPr>
-        <w:pStyle w:val="Paragraphedeliste"/>
-        <w:numPr>
-          <w:ilvl w:val="0"/>
-          <w:numId w:val="1"/>
-        </w:numPr>
-        <w:rPr>
-          <w:lang w:val="en-US"/>
-        </w:rPr>
-      </w:pPr>
-      <w:r>
-        <w:rPr>
-          <w:lang w:val="en-US"/>
-        </w:rPr>
-        <w:t>Made with unity to save time (Learned from my first LD: do not spend half of your 48 hours writing “engine code”)</w:t>
-      </w:r>
-    </w:p>
-    <w:p>
-      <w:pPr>
-        <w:pStyle w:val="Paragraphedeliste"/>
-        <w:numPr>
-          <w:ilvl w:val="0"/>
-          <w:numId w:val="1"/>
-        </w:numPr>
-        <w:rPr>
-          <w:lang w:val="en-US"/>
-        </w:rPr>
-      </w:pPr>
-      <w:r>
-        <w:rPr>
-          <w:lang w:val="en-US"/>
-        </w:rPr>
-        <w:t>1</w:t>
-      </w:r>
-      <w:r>
-        <w:rPr>
-          <w:vertAlign w:val="superscript"/>
-          <w:lang w:val="en-US"/>
-        </w:rPr>
-        <w:t>st</w:t>
-      </w:r>
-      <w:r>
-        <w:rPr>
-          <w:lang w:val="en-US"/>
-        </w:rPr>
-        <w:t xml:space="preserve"> person 3D game (I can model, but I can’t, for the life of me, draw well)</w:t>
-      </w:r>
-    </w:p>
-    <w:p>
-      <w:pPr>
-        <w:pStyle w:val="Paragraphedeliste"/>
-        <w:numPr>
-          <w:ilvl w:val="0"/>
-          <w:numId w:val="1"/>
-        </w:numPr>
-        <w:rPr>
-          <w:lang w:val="en-US"/>
-        </w:rPr>
-      </w:pPr>
-      <w:r>
-        <w:rPr>
-          <w:lang w:val="en-US"/>
-        </w:rPr>
-        <w:t xml:space="preserve">Work on game design before working on </w:t>
-      </w:r>
-      <w:r>
-        <w:rPr>
-          <w:lang w:val="en-US"/>
-        </w:rPr>
-        <w:t>“</w:t>
-      </w:r>
-      <w:r>
-        <w:rPr>
-          <w:lang w:val="en-US"/>
-        </w:rPr>
-        <w:t>design</w:t>
-      </w:r>
-      <w:r>
-        <w:rPr>
-          <w:lang w:val="en-US"/>
-        </w:rPr>
-        <w:t>” (you’re a programmer, not an artist, you dumbass)</w:t>
-      </w:r>
-    </w:p>
-    <w:p>
-      <w:pPr>
-        <w:pStyle w:val="Paragraphedeliste"/>
-        <w:numPr>
-          <w:ilvl w:val="0"/>
-          <w:numId w:val="1"/>
-        </w:numPr>
-        <w:rPr>
-          <w:lang w:val="en-US"/>
-        </w:rPr>
-      </w:pPr>
-      <w:r>
-        <w:rPr>
-          <w:lang w:val="en-US"/>
-        </w:rPr>
-        <w:t>May it VR “convertible” after the fact but not make a VR game right now, because most people will probably not be able to play your VR game</w:t>
-      </w:r>
-    </w:p>
-    <w:p>
-      <w:pPr>
-        <w:rPr>
-          <w:lang w:val="en-US"/>
-        </w:rPr>
-      </w:pPr>
-    </w:p>
-    <w:p>
-      <w:pPr>
-        <w:rPr>
-          <w:lang w:val="en-US"/>
-        </w:rPr>
-      </w:pPr>
+      <w:r>
+        <w:rPr>
+          <w:lang w:val="en-US"/>
+        </w:rPr>
+        <w:t>.</w:t>
+      </w:r>
     </w:p>
     <w:sectPr>
       <w:pgSz w:w="11906" w:h="16838"/>
@@ -1297,7 +1396,7 @@
 </file>
 
 <file path=customXml/itemProps1.xml><?xml version="1.0" encoding="utf-8"?>
-<ds:datastoreItem xmlns:ds="http://schemas.openxmlformats.org/officeDocument/2006/customXml" ds:itemID="{FED1942D-F567-47E4-85F1-97E56DF2C836}">
+<ds:datastoreItem xmlns:ds="http://schemas.openxmlformats.org/officeDocument/2006/customXml" ds:itemID="{D384FBE1-4C85-494C-976E-5E3C90FC76F7}">
   <ds:schemaRefs>
     <ds:schemaRef ds:uri="http://schemas.openxmlformats.org/officeDocument/2006/bibliography"/>
   </ds:schemaRefs>

</xml_diff>